<commit_message>
updates after hartley conversation w T
</commit_message>
<xml_diff>
--- a/docs/Fieldwork strategies draft.docx
+++ b/docs/Fieldwork strategies draft.docx
@@ -112,34 +112,55 @@
         <w:spacing w:line="360" w:lineRule="auto"/>
       </w:pPr>
       <w:r>
-        <w:t>We acknowledge that the advice compiled here may often overlap, and may not be applicable to every graduate student</w:t>
-      </w:r>
-      <w:r>
-        <w:t xml:space="preserve"> [</w:t>
-      </w:r>
-      <w:proofErr w:type="spellStart"/>
-      <w:r>
-        <w:t>etc</w:t>
-      </w:r>
-      <w:proofErr w:type="spellEnd"/>
-      <w:r>
-        <w:t>]</w:t>
-      </w:r>
-    </w:p>
-    <w:p>
-      <w:pPr>
-        <w:spacing w:line="360" w:lineRule="auto"/>
-        <w:rPr>
-          <w:b/>
-          <w:bCs/>
-        </w:rPr>
-      </w:pPr>
-      <w:r>
-        <w:rPr>
-          <w:b/>
-          <w:bCs/>
-        </w:rPr>
+        <w:t xml:space="preserve">We acknowledge that the advice compiled here may often </w:t>
+      </w:r>
+      <w:proofErr w:type="gramStart"/>
+      <w:r>
+        <w:t>overlap, and</w:t>
+      </w:r>
+      <w:proofErr w:type="gramEnd"/>
+      <w:r>
+        <w:t xml:space="preserve"> may not be applicable to every graduate student</w:t>
+      </w:r>
+      <w:r>
+        <w:t xml:space="preserve">. For example, individuals conducting fieldwork in remote areas without </w:t>
+      </w:r>
+      <w:r>
         <w:lastRenderedPageBreak/>
+        <w:t xml:space="preserve">cell service may need to respond differently to scenarios than those working in urban environments. We acknowledge such particularities where they arise. </w:t>
+      </w:r>
+    </w:p>
+    <w:p>
+      <w:pPr>
+        <w:spacing w:line="360" w:lineRule="auto"/>
+      </w:pPr>
+    </w:p>
+    <w:p>
+      <w:pPr>
+        <w:spacing w:line="360" w:lineRule="auto"/>
+      </w:pPr>
+      <w:r>
+        <w:t>[recommend labs develop their own policies]</w:t>
+      </w:r>
+    </w:p>
+    <w:p>
+      <w:pPr>
+        <w:spacing w:line="360" w:lineRule="auto"/>
+      </w:pPr>
+    </w:p>
+    <w:p>
+      <w:pPr>
+        <w:spacing w:line="360" w:lineRule="auto"/>
+        <w:rPr>
+          <w:b/>
+          <w:bCs/>
+        </w:rPr>
+      </w:pPr>
+      <w:r>
+        <w:rPr>
+          <w:b/>
+          <w:bCs/>
+        </w:rPr>
         <w:t>Methods</w:t>
       </w:r>
     </w:p>
@@ -156,7 +177,13 @@
       </w:r>
       <w:proofErr w:type="gramEnd"/>
       <w:r>
-        <w:t xml:space="preserve"> collect advice from individuals across career stages. </w:t>
+        <w:t xml:space="preserve"> collect advice from individuals across career stages</w:t>
+      </w:r>
+      <w:r>
+        <w:t xml:space="preserve"> (Appendix)</w:t>
+      </w:r>
+      <w:r>
+        <w:t xml:space="preserve">. </w:t>
       </w:r>
     </w:p>
     <w:p>
@@ -354,6 +381,7 @@
           <w:i/>
           <w:iCs/>
         </w:rPr>
+        <w:lastRenderedPageBreak/>
         <w:t xml:space="preserve">- </w:t>
       </w:r>
       <w:r>
@@ -375,7 +403,6 @@
         <w:ind w:left="360"/>
       </w:pPr>
       <w:r>
-        <w:lastRenderedPageBreak/>
         <w:t xml:space="preserve">- Introduce the safety equipment available to the team and make sure everyone knows where it will be stored / how to use it. This is especially important if in a remote location and using satellite phones, </w:t>
       </w:r>
       <w:proofErr w:type="spellStart"/>
@@ -1372,6 +1399,7 @@
   <w:style w:type="character" w:default="1" w:styleId="DefaultParagraphFont">
     <w:name w:val="Default Paragraph Font"/>
     <w:uiPriority w:val="1"/>
+    <w:semiHidden/>
     <w:unhideWhenUsed/>
   </w:style>
   <w:style w:type="table" w:default="1" w:styleId="TableNormal">

</xml_diff>

<commit_message>
new question / paragraphs
added brian's edit
</commit_message>
<xml_diff>
--- a/docs/Fieldwork strategies draft.docx
+++ b/docs/Fieldwork strategies draft.docx
@@ -59,21 +59,25 @@
         <w:spacing w:line="360" w:lineRule="auto"/>
       </w:pPr>
       <w:r>
-        <w:t xml:space="preserve">Successfully planning and implementing a data collection field campaign can be fundamental to completing a graduate degree in ecology or other field sciences. However, programs and labs often provide little to no formal training in the “soft” skills required to manage a field team successfully, relying instead on individuals’ potential background experience in leadership or management. </w:t>
-      </w:r>
-      <w:r>
-        <w:t xml:space="preserve">While many individuals may enter graduate school with prior experience leading a team, the skills required for managing a field crew in remote environments, under high stakes and facing high risks may differ. Furthermore, for those with little specific experience, this can be daunting. </w:t>
-      </w:r>
-      <w:r>
-        <w:t xml:space="preserve">While some resources exist, they can often be highly method-specific (i.e., tree climbing, Houle et al. 2004), deal with a specific aspect of risk involved with fieldwork (Claire Demery et al. 2021) or are aimed at helping supervisors or advisors prepare student mentees (Daniels and </w:t>
-      </w:r>
-      <w:proofErr w:type="spellStart"/>
-      <w:r>
-        <w:t>Lavalleee</w:t>
-      </w:r>
-      <w:proofErr w:type="spellEnd"/>
-      <w:r>
-        <w:t xml:space="preserve"> 2014). </w:t>
+        <w:t>Successfully planning and implementing a data collection field campaign can be fundamental to completing a graduate degree in ecology or other field sciences. However, programs and labs often provide little to no formal training in the “soft” skills required to manage a field team successfull</w:t>
+      </w:r>
+      <w:r>
+        <w:t>y</w:t>
+      </w:r>
+      <w:r>
+        <w:t xml:space="preserve">. </w:t>
+      </w:r>
+      <w:r>
+        <w:t xml:space="preserve">While </w:t>
+      </w:r>
+      <w:r>
+        <w:t>some</w:t>
+      </w:r>
+      <w:r>
+        <w:t xml:space="preserve"> individuals may enter graduate school with prior experience leading a team, the skills required for managing a field crew in remote environments, under high stakes and facing high risks may differ. Furthermore, for those with little specific experience, this can be daunting. </w:t>
+      </w:r>
+      <w:r>
+        <w:t xml:space="preserve">While some resources exist, they can often be highly method-specific (i.e., tree climbing, Houle et al. 2004), deal with a specific aspect of risk involved with fieldwork (Claire Demery et al. 2021) or are aimed at helping supervisors or advisors prepare student mentees (Daniels and Lavalleee 2014). </w:t>
       </w:r>
     </w:p>
     <w:p>
@@ -112,15 +116,7 @@
         <w:spacing w:line="360" w:lineRule="auto"/>
       </w:pPr>
       <w:r>
-        <w:t xml:space="preserve">We acknowledge that the advice compiled here may often </w:t>
-      </w:r>
-      <w:proofErr w:type="gramStart"/>
-      <w:r>
-        <w:t>overlap, and</w:t>
-      </w:r>
-      <w:proofErr w:type="gramEnd"/>
-      <w:r>
-        <w:t xml:space="preserve"> may not be applicable to every graduate student</w:t>
+        <w:t>We acknowledge that the advice compiled here may often overlap, and may not be applicable to every graduate student</w:t>
       </w:r>
       <w:r>
         <w:t xml:space="preserve">. For example, individuals conducting fieldwork in remote areas without </w:t>
@@ -171,106 +167,83 @@
         <w:t>meant</w:t>
       </w:r>
       <w:r>
-        <w:t xml:space="preserve"> to be </w:t>
-      </w:r>
-      <w:proofErr w:type="spellStart"/>
-      <w:r>
-        <w:t>skimmable</w:t>
-      </w:r>
-      <w:proofErr w:type="spellEnd"/>
-      <w:r>
-        <w:t xml:space="preserve">, and 2) specific actions to take at various points of the field season, designed to be more applicable to those leading a field season for the first time. We also include a </w:t>
-      </w:r>
-      <w:proofErr w:type="gramStart"/>
-      <w:r>
-        <w:t>check-list</w:t>
-      </w:r>
-      <w:proofErr w:type="gramEnd"/>
+        <w:t xml:space="preserve"> to be skimmable, and 2) specific actions to take at various points of the field season, designed to be more applicable to those leading a field season for the first time. We also include a check-list </w:t>
+      </w:r>
+      <w:r>
+        <w:t xml:space="preserve">of questions and actions in the supplemental materials, meant to guide labs in establishing their own lab-specific protocols and policies. </w:t>
+      </w:r>
+    </w:p>
+    <w:p>
+      <w:pPr>
+        <w:spacing w:line="360" w:lineRule="auto"/>
+      </w:pPr>
+    </w:p>
+    <w:p>
+      <w:pPr>
+        <w:spacing w:line="360" w:lineRule="auto"/>
+        <w:rPr>
+          <w:b/>
+          <w:bCs/>
+        </w:rPr>
+      </w:pPr>
+      <w:r>
+        <w:rPr>
+          <w:b/>
+          <w:bCs/>
+        </w:rPr>
+        <w:t>Methods</w:t>
+      </w:r>
+    </w:p>
+    <w:p>
+      <w:pPr>
+        <w:spacing w:line="360" w:lineRule="auto"/>
+      </w:pPr>
+      <w:r>
+        <w:t xml:space="preserve">We developed a short (&gt;5 minute) survey to collect advice from </w:t>
+      </w:r>
+      <w:r>
+        <w:t>both graduate students and supervisors. We distributed the survey first internally among our home department and labs before sending to the Ecolog-listserv.</w:t>
+      </w:r>
       <w:r>
         <w:t xml:space="preserve"> </w:t>
       </w:r>
-      <w:r>
-        <w:t xml:space="preserve">of questions and actions in the supplemental materials, meant to guide labs in establishing their own lab-specific protocols and policies. </w:t>
-      </w:r>
-    </w:p>
-    <w:p>
-      <w:pPr>
-        <w:spacing w:line="360" w:lineRule="auto"/>
-      </w:pPr>
-    </w:p>
-    <w:p>
-      <w:pPr>
-        <w:spacing w:line="360" w:lineRule="auto"/>
-        <w:rPr>
-          <w:b/>
-          <w:bCs/>
-        </w:rPr>
-      </w:pPr>
-      <w:r>
-        <w:rPr>
-          <w:b/>
-          <w:bCs/>
-        </w:rPr>
-        <w:t>Methods</w:t>
-      </w:r>
-    </w:p>
-    <w:p>
-      <w:pPr>
-        <w:spacing w:line="360" w:lineRule="auto"/>
-      </w:pPr>
-      <w:r>
-        <w:t xml:space="preserve">We developed a short (&gt;5 minute) survey to collect advice from </w:t>
-      </w:r>
-      <w:r>
-        <w:t xml:space="preserve">both graduate students and supervisors. We distributed the survey first internally among our home department and labs before sending to the </w:t>
-      </w:r>
-      <w:proofErr w:type="spellStart"/>
-      <w:r>
-        <w:t>Ecolog</w:t>
-      </w:r>
-      <w:proofErr w:type="spellEnd"/>
-      <w:r>
-        <w:t>-listserv.</w:t>
-      </w:r>
-      <w:r>
+    </w:p>
+    <w:p>
+      <w:pPr>
+        <w:spacing w:line="360" w:lineRule="auto"/>
+        <w:rPr>
+          <w:i/>
+          <w:iCs/>
+        </w:rPr>
+      </w:pPr>
+      <w:r>
+        <w:rPr>
+          <w:i/>
+          <w:iCs/>
+        </w:rPr>
+        <w:t>Survey questions</w:t>
+      </w:r>
+      <w:r>
+        <w:rPr>
+          <w:i/>
+          <w:iCs/>
+        </w:rPr>
         <w:t xml:space="preserve"> </w:t>
       </w:r>
-    </w:p>
-    <w:p>
-      <w:pPr>
-        <w:spacing w:line="360" w:lineRule="auto"/>
-        <w:rPr>
-          <w:i/>
-          <w:iCs/>
-        </w:rPr>
-      </w:pPr>
-      <w:r>
-        <w:rPr>
-          <w:i/>
-          <w:iCs/>
-        </w:rPr>
-        <w:t>Survey questions</w:t>
-      </w:r>
-      <w:r>
-        <w:rPr>
-          <w:i/>
-          <w:iCs/>
-        </w:rPr>
-        <w:t xml:space="preserve"> </w:t>
-      </w:r>
-    </w:p>
-    <w:p>
-      <w:pPr>
-        <w:spacing w:line="360" w:lineRule="auto"/>
-      </w:pPr>
-      <w:r>
-        <w:t xml:space="preserve">[link to survey: </w:t>
-      </w:r>
-      <w:r>
-        <w:t>https://docs.google.com/forms/d/1HuyVHxDU49MtVqjYD95Qy9VS1eEolH0SnGz89ViLElg/edit?usp=sharing</w:t>
-      </w:r>
-      <w:r>
-        <w:t>]</w:t>
+      <w:r>
+        <w:rPr>
+          <w:i/>
+          <w:iCs/>
+        </w:rPr>
+        <w:t>[will go in appendix if anything]</w:t>
+      </w:r>
+    </w:p>
+    <w:p>
+      <w:pPr>
+        <w:spacing w:line="360" w:lineRule="auto"/>
+      </w:pPr>
+      <w:r>
+        <w:t>[link to survey: https://docs.google.com/forms/d/1HuyVHxDU49MtVqjYD95Qy9VS1eEolH0SnGz89ViLElg/edit?usp=sharing]</w:t>
       </w:r>
     </w:p>
     <w:p>
@@ -299,15 +272,7 @@
         <w:spacing w:line="360" w:lineRule="auto"/>
       </w:pPr>
       <w:r>
-        <w:t xml:space="preserve">How many years of experience do you have </w:t>
-      </w:r>
-      <w:proofErr w:type="gramStart"/>
-      <w:r>
-        <w:t>leading</w:t>
-      </w:r>
-      <w:proofErr w:type="gramEnd"/>
-      <w:r>
-        <w:t xml:space="preserve"> a field crew?</w:t>
+        <w:t>How many years of experience do you have leading a field crew?</w:t>
       </w:r>
     </w:p>
     <w:p>
@@ -420,6 +385,19 @@
     </w:p>
     <w:p>
       <w:pPr>
+        <w:pStyle w:val="ListParagraph"/>
+        <w:numPr>
+          <w:ilvl w:val="0"/>
+          <w:numId w:val="2"/>
+        </w:numPr>
+        <w:spacing w:line="360" w:lineRule="auto"/>
+      </w:pPr>
+      <w:r>
+        <w:t>How, if all, do you change your strategy for volunteers vs undergrad/grad students gaining experience vs paid assistants?</w:t>
+      </w:r>
+    </w:p>
+    <w:p>
+      <w:pPr>
         <w:spacing w:line="360" w:lineRule="auto"/>
       </w:pPr>
     </w:p>
@@ -460,15 +438,7 @@
         <w:spacing w:line="360" w:lineRule="auto"/>
       </w:pPr>
       <w:r>
-        <w:t xml:space="preserve">Between DATE and DATE, # individuals completed the survey. % </w:t>
-      </w:r>
-      <w:proofErr w:type="gramStart"/>
-      <w:r>
-        <w:t>of</w:t>
-      </w:r>
-      <w:proofErr w:type="gramEnd"/>
-      <w:r>
-        <w:t xml:space="preserve"> respondents were graduate students, % were faculty members and % were postdoctoral researchers. </w:t>
+        <w:t xml:space="preserve">Between DATE and DATE, # individuals completed the survey. % of respondents were graduate students, % were faculty members and % were postdoctoral researchers. </w:t>
       </w:r>
     </w:p>
     <w:p>
@@ -490,6 +460,88 @@
           <w:iCs/>
         </w:rPr>
         <w:t>[some comparison of the strategies suggested by grad students / professors if they differ]</w:t>
+      </w:r>
+    </w:p>
+    <w:p>
+      <w:pPr>
+        <w:spacing w:line="360" w:lineRule="auto"/>
+        <w:rPr>
+          <w:i/>
+          <w:iCs/>
+        </w:rPr>
+      </w:pPr>
+    </w:p>
+    <w:p>
+      <w:pPr>
+        <w:spacing w:line="360" w:lineRule="auto"/>
+        <w:rPr>
+          <w:i/>
+          <w:iCs/>
+        </w:rPr>
+      </w:pPr>
+      <w:r>
+        <w:rPr>
+          <w:i/>
+          <w:iCs/>
+        </w:rPr>
+        <w:t>Section on urban vs rural fieldwork</w:t>
+      </w:r>
+    </w:p>
+    <w:p>
+      <w:pPr>
+        <w:spacing w:line="360" w:lineRule="auto"/>
+        <w:rPr>
+          <w:i/>
+          <w:iCs/>
+        </w:rPr>
+      </w:pPr>
+    </w:p>
+    <w:p>
+      <w:pPr>
+        <w:spacing w:line="360" w:lineRule="auto"/>
+        <w:rPr>
+          <w:i/>
+          <w:iCs/>
+        </w:rPr>
+      </w:pPr>
+      <w:r>
+        <w:rPr>
+          <w:i/>
+          <w:iCs/>
+        </w:rPr>
+        <w:t xml:space="preserve">Section on </w:t>
+      </w:r>
+      <w:r>
+        <w:rPr>
+          <w:i/>
+          <w:iCs/>
+        </w:rPr>
+        <w:t>foreign fieldwork</w:t>
+      </w:r>
+    </w:p>
+    <w:p>
+      <w:pPr>
+        <w:spacing w:line="360" w:lineRule="auto"/>
+        <w:rPr>
+          <w:i/>
+          <w:iCs/>
+        </w:rPr>
+      </w:pPr>
+    </w:p>
+    <w:p>
+      <w:pPr>
+        <w:spacing w:line="360" w:lineRule="auto"/>
+        <w:rPr>
+          <w:i/>
+          <w:iCs/>
+        </w:rPr>
+      </w:pPr>
+      <w:r>
+        <w:rPr>
+          <w:i/>
+          <w:iCs/>
+        </w:rPr>
+        <w:t>Section on what to do when things go wrong</w:t>
       </w:r>
     </w:p>
     <w:p>
@@ -542,29 +594,13 @@
         <w:ind w:left="360"/>
       </w:pPr>
       <w:r>
-        <w:t xml:space="preserve">Fieldwork contains risks from a variety of sources: landscape, weather, wildlife, bystanders and occasionally from other team members. Furthermore, not all members of a </w:t>
-      </w:r>
-      <w:proofErr w:type="spellStart"/>
-      <w:r>
-        <w:t>fieldcrew</w:t>
-      </w:r>
-      <w:proofErr w:type="spellEnd"/>
-      <w:r>
-        <w:t xml:space="preserve"> are faced with the same source or amount of risk: individuals from minority identities (race/ethnicity, sexual orientation, disability, gender identity, religion) may experience greater conflict or violence from sources external (bystanders, local authori</w:t>
+        <w:t>Fieldwork contains risks from a variety of sources: landscape, weather, wildlife, bystanders and occasionally from other team members. Furthermore, not all members of a fieldcrew are faced with the same source or amount of risk: individuals from minority identities (race/ethnicity, sexual orientation, disability, gender identity, religion) may experience greater conflict or violence from sources external (bystanders, local authori</w:t>
       </w:r>
       <w:r>
         <w:t>ti</w:t>
       </w:r>
       <w:r>
-        <w:t xml:space="preserve">es, </w:t>
-      </w:r>
-      <w:proofErr w:type="spellStart"/>
-      <w:r>
-        <w:t>etc</w:t>
-      </w:r>
-      <w:proofErr w:type="spellEnd"/>
-      <w:r>
-        <w:t>) or internal (other team members)</w:t>
+        <w:t>es, etc) or internal (other team members)</w:t>
       </w:r>
       <w:r>
         <w:t xml:space="preserve"> (</w:t>
@@ -741,17 +777,8 @@
           <w:b/>
           <w:bCs/>
         </w:rPr>
-        <w:t xml:space="preserve">flowchart of before/after/during </w:t>
-      </w:r>
-      <w:proofErr w:type="spellStart"/>
-      <w:r>
-        <w:rPr>
-          <w:b/>
-          <w:bCs/>
-        </w:rPr>
-        <w:t>stragies</w:t>
-      </w:r>
-      <w:proofErr w:type="spellEnd"/>
+        <w:t>flowchart of before/after/during stragies</w:t>
+      </w:r>
       <w:r>
         <w:rPr>
           <w:b/>
@@ -884,15 +911,7 @@
         <w:ind w:hanging="720"/>
       </w:pPr>
       <w:r>
-        <w:t xml:space="preserve">Demery, A.J.C. and Pipkin, M.A., 2021. Safe fieldwork strategies for at-risk individuals, their </w:t>
-      </w:r>
-      <w:proofErr w:type="gramStart"/>
-      <w:r>
-        <w:t>supervisors</w:t>
-      </w:r>
-      <w:proofErr w:type="gramEnd"/>
-      <w:r>
-        <w:t xml:space="preserve"> and institutions. </w:t>
+        <w:t>Demery, A.J.C. and Pipkin, M.A., 2021. Safe fieldwork strategies for at-risk individuals, their supervisors and institutions. </w:t>
       </w:r>
       <w:r>
         <w:rPr>
@@ -928,23 +947,7 @@
           <w:color w:val="000000" w:themeColor="text1"/>
           <w:shd w:val="clear" w:color="auto" w:fill="FFFFFF"/>
         </w:rPr>
-        <w:t xml:space="preserve">Houle, A., Chapman, </w:t>
-      </w:r>
-      <w:proofErr w:type="gramStart"/>
-      <w:r>
-        <w:rPr>
-          <w:color w:val="000000" w:themeColor="text1"/>
-          <w:shd w:val="clear" w:color="auto" w:fill="FFFFFF"/>
-        </w:rPr>
-        <w:t>C.A.</w:t>
-      </w:r>
-      <w:proofErr w:type="gramEnd"/>
-      <w:r>
-        <w:rPr>
-          <w:color w:val="000000" w:themeColor="text1"/>
-          <w:shd w:val="clear" w:color="auto" w:fill="FFFFFF"/>
-        </w:rPr>
-        <w:t xml:space="preserve"> and Vickery, W.L., 2004. Tree climbing strategies for primate ecological studies. </w:t>
+        <w:t>Houle, A., Chapman, C.A. and Vickery, W.L., 2004. Tree climbing strategies for primate ecological studies. </w:t>
       </w:r>
       <w:r>
         <w:rPr>

</xml_diff>